<commit_message>
corretta la megalomania di Bartolo
</commit_message>
<xml_diff>
--- a/ITERAZIONE 1/SSD e CONTRATTI/Iterazione 1.docx
+++ b/ITERAZIONE 1/SSD e CONTRATTI/Iterazione 1.docx
@@ -2781,7 +2781,7 @@
                 <w:sz w:val="28"/>
                 <w:szCs w:val="28"/>
               </w:rPr>
-              <w:t xml:space="preserve"> Il sistema aggiorna i valori di prezzo e di consumo energetico della configurazione e li mostra al cliente</w:t>
+              <w:t>Il sistema aggiorna i valori di prezzo e di consumo energetico della configurazione e li mostra al cliente</w:t>
             </w:r>
           </w:p>
           <w:p>
@@ -2806,7 +2806,21 @@
                 <w:sz w:val="28"/>
                 <w:szCs w:val="28"/>
               </w:rPr>
-              <w:t>I passi da 3 a 9 vengono ripetuti finché servono</w:t>
+              <w:t xml:space="preserve">I passi da </w:t>
+            </w:r>
+            <w:r>
+              <w:rPr>
+                <w:sz w:val="28"/>
+                <w:szCs w:val="28"/>
+              </w:rPr>
+              <w:t>4</w:t>
+            </w:r>
+            <w:r>
+              <w:rPr>
+                <w:sz w:val="28"/>
+                <w:szCs w:val="28"/>
+              </w:rPr>
+              <w:t xml:space="preserve"> a 9 vengono ripetuti finché servono</w:t>
             </w:r>
           </w:p>
           <w:p>
@@ -4688,7 +4702,7 @@
                 <w:sz w:val="28"/>
                 <w:szCs w:val="28"/>
               </w:rPr>
-              <w:t>3</w:t>
+              <w:t>4</w:t>
             </w:r>
             <w:r>
               <w:rPr>
@@ -4709,7 +4723,16 @@
                 <w:sz w:val="28"/>
                 <w:szCs w:val="28"/>
               </w:rPr>
-              <w:t xml:space="preserve"> vengono ripetuti finché servono</w:t>
+              <w:t xml:space="preserve"> vengono ripe</w:t>
+            </w:r>
+            <w:bookmarkStart w:id="4" w:name="_GoBack"/>
+            <w:bookmarkEnd w:id="4"/>
+            <w:r>
+              <w:rPr>
+                <w:sz w:val="28"/>
+                <w:szCs w:val="28"/>
+              </w:rPr>
+              <w:t>tuti finché servono</w:t>
             </w:r>
           </w:p>
           <w:p>
@@ -5616,7 +5639,7 @@
           <w:szCs w:val="32"/>
         </w:rPr>
       </w:pPr>
-      <w:bookmarkStart w:id="4" w:name="_Toc27465266"/>
+      <w:bookmarkStart w:id="5" w:name="_Toc27465266"/>
       <w:r>
         <w:rPr>
           <w:sz w:val="32"/>
@@ -5625,7 +5648,7 @@
         <w:lastRenderedPageBreak/>
         <w:t>Caso d’uso 3: Inserisci nuovo componente</w:t>
       </w:r>
-      <w:bookmarkEnd w:id="4"/>
+      <w:bookmarkEnd w:id="5"/>
     </w:p>
     <w:p>
       <w:pPr>
@@ -6615,7 +6638,7 @@
           <w:szCs w:val="32"/>
         </w:rPr>
       </w:pPr>
-      <w:bookmarkStart w:id="5" w:name="_Toc27465267"/>
+      <w:bookmarkStart w:id="6" w:name="_Toc27465267"/>
       <w:r>
         <w:rPr>
           <w:sz w:val="32"/>
@@ -7030,8 +7053,6 @@
               </w:rPr>
               <w:t>pari alla quantità specificata.</w:t>
             </w:r>
-            <w:bookmarkStart w:id="6" w:name="_GoBack"/>
-            <w:bookmarkEnd w:id="6"/>
           </w:p>
           <w:p>
             <w:pPr>
@@ -7178,7 +7199,7 @@
         </w:rPr>
         <w:t>Effettua acquisto</w:t>
       </w:r>
-      <w:bookmarkEnd w:id="5"/>
+      <w:bookmarkEnd w:id="6"/>
     </w:p>
     <w:p>
       <w:pPr>
@@ -16473,7 +16494,7 @@
 </file>
 
 <file path=customXml/itemProps1.xml><?xml version="1.0" encoding="utf-8"?>
-<ds:datastoreItem xmlns:ds="http://schemas.openxmlformats.org/officeDocument/2006/customXml" ds:itemID="{CF39AE61-31D0-4E39-93D3-29EDC39D6779}">
+<ds:datastoreItem xmlns:ds="http://schemas.openxmlformats.org/officeDocument/2006/customXml" ds:itemID="{EA686AC6-CE0E-4EA9-94B4-C7E7B9E07E08}">
   <ds:schemaRefs>
     <ds:schemaRef ds:uri="http://schemas.openxmlformats.org/officeDocument/2006/bibliography"/>
   </ds:schemaRefs>

</xml_diff>